<commit_message>
membenarkan laporan MVC PHP
</commit_message>
<xml_diff>
--- a/P6_1931730140_MuhammadIlhamWahiduddin_2E.docx
+++ b/P6_1931730140_MuhammadIlhamWahiduddin_2E.docx
@@ -2040,10 +2040,10 @@
           <w:lang w:val="en-US"/>
         </w:rPr>
         <w:drawing>
-          <wp:inline distT="0" distB="0" distL="0" distR="0" wp14:anchorId="3DB41DD0" wp14:editId="35F898D2">
-            <wp:extent cx="5406887" cy="1176691"/>
-            <wp:effectExtent l="0" t="0" r="3810" b="4445"/>
-            <wp:docPr id="50" name="Picture 50"/>
+          <wp:inline distT="0" distB="0" distL="0" distR="0" wp14:anchorId="0A879479" wp14:editId="25154976">
+            <wp:extent cx="6991350" cy="2091055"/>
+            <wp:effectExtent l="0" t="0" r="0" b="4445"/>
+            <wp:docPr id="8" name="Picture 8"/>
             <wp:cNvGraphicFramePr>
               <a:graphicFrameLocks xmlns:a="http://schemas.openxmlformats.org/drawingml/2006/main" noChangeAspect="1"/>
             </wp:cNvGraphicFramePr>
@@ -2051,7 +2051,7 @@
               <a:graphicData uri="http://schemas.openxmlformats.org/drawingml/2006/picture">
                 <pic:pic xmlns:pic="http://schemas.openxmlformats.org/drawingml/2006/picture">
                   <pic:nvPicPr>
-                    <pic:cNvPr id="0" name=""/>
+                    <pic:cNvPr id="1" name=""/>
                     <pic:cNvPicPr/>
                   </pic:nvPicPr>
                   <pic:blipFill>
@@ -2063,7 +2063,7 @@
                   <pic:spPr>
                     <a:xfrm>
                       <a:off x="0" y="0"/>
-                      <a:ext cx="5403272" cy="1175904"/>
+                      <a:ext cx="6991350" cy="2091055"/>
                     </a:xfrm>
                     <a:prstGeom prst="rect">
                       <a:avLst/>
@@ -2334,10 +2334,10 @@
           <w:lang w:val="en-US"/>
         </w:rPr>
         <w:drawing>
-          <wp:inline distT="0" distB="0" distL="0" distR="0" wp14:anchorId="0B381134" wp14:editId="00F89C16">
-            <wp:extent cx="3946033" cy="733425"/>
-            <wp:effectExtent l="0" t="0" r="0" b="0"/>
-            <wp:docPr id="16" name="Picture 16"/>
+          <wp:inline distT="0" distB="0" distL="0" distR="0" wp14:anchorId="3AFE4EF9" wp14:editId="65BC0F91">
+            <wp:extent cx="6772275" cy="1981200"/>
+            <wp:effectExtent l="0" t="0" r="9525" b="0"/>
+            <wp:docPr id="9" name="Picture 9"/>
             <wp:cNvGraphicFramePr>
               <a:graphicFrameLocks xmlns:a="http://schemas.openxmlformats.org/drawingml/2006/main" noChangeAspect="1"/>
             </wp:cNvGraphicFramePr>
@@ -2348,27 +2348,20 @@
                     <pic:cNvPr id="1" name=""/>
                     <pic:cNvPicPr/>
                   </pic:nvPicPr>
-                  <pic:blipFill rotWithShape="1">
+                  <pic:blipFill>
                     <a:blip r:embed="rId20"/>
-                    <a:srcRect l="134" t="4021" r="49068" b="79186"/>
-                    <a:stretch/>
+                    <a:stretch>
+                      <a:fillRect/>
+                    </a:stretch>
                   </pic:blipFill>
-                  <pic:spPr bwMode="auto">
+                  <pic:spPr>
                     <a:xfrm>
                       <a:off x="0" y="0"/>
-                      <a:ext cx="3957778" cy="735608"/>
+                      <a:ext cx="6772275" cy="1981200"/>
                     </a:xfrm>
                     <a:prstGeom prst="rect">
                       <a:avLst/>
                     </a:prstGeom>
-                    <a:ln>
-                      <a:noFill/>
-                    </a:ln>
-                    <a:extLst>
-                      <a:ext uri="{53640926-AAD7-44D8-BBD7-CCE9431645EC}">
-                        <a14:shadowObscured xmlns:a14="http://schemas.microsoft.com/office/drawing/2010/main"/>
-                      </a:ext>
-                    </a:extLst>
                   </pic:spPr>
                 </pic:pic>
               </a:graphicData>
@@ -2376,6 +2369,8 @@
           </wp:inline>
         </w:drawing>
       </w:r>
+      <w:bookmarkStart w:id="0" w:name="_GoBack"/>
+      <w:bookmarkEnd w:id="0"/>
     </w:p>
     <w:p>
       <w:pPr>
@@ -4403,8 +4398,6 @@
           </wp:inline>
         </w:drawing>
       </w:r>
-      <w:bookmarkStart w:id="0" w:name="_GoBack"/>
-      <w:bookmarkEnd w:id="0"/>
     </w:p>
     <w:p/>
     <w:sectPr>

</xml_diff>